<commit_message>
fix: Trigger placeholders which are not set in params
</commit_message>
<xml_diff>
--- a/test-data/lists.docx
+++ b/test-data/lists.docx
@@ -272,6 +272,73 @@
           <w:highlight w:val="yellow"/>
         </w:rPr>
         <w:t>And this also must be removed</w:t>
+      </w:r>
+    </w:p>
+    <w:p>
+      <w:pPr>
+        <w:pStyle w:val="Normal"/>
+        <w:rPr>
+          <w:highlight w:val="yellow"/>
+        </w:rPr>
+      </w:pPr>
+      <w:r>
+        <w:rPr/>
+      </w:r>
+    </w:p>
+    <w:p>
+      <w:pPr>
+        <w:pStyle w:val="Heading3"/>
+        <w:numPr>
+          <w:ilvl w:val="2"/>
+          <w:numId w:val="1"/>
+        </w:numPr>
+        <w:rPr/>
+      </w:pPr>
+      <w:r>
+        <w:rPr/>
+        <w:t>Remove whole list (on unset param)</w:t>
+      </w:r>
+    </w:p>
+    <w:p>
+      <w:pPr>
+        <w:pStyle w:val="Normal"/>
+        <w:numPr>
+          <w:ilvl w:val="0"/>
+          <w:numId w:val="6"/>
+        </w:numPr>
+        <w:rPr/>
+      </w:pPr>
+      <w:r>
+        <w:rPr/>
+        <w:t>This must be removed</w:t>
+      </w:r>
+    </w:p>
+    <w:p>
+      <w:pPr>
+        <w:pStyle w:val="Normal"/>
+        <w:numPr>
+          <w:ilvl w:val="0"/>
+          <w:numId w:val="6"/>
+        </w:numPr>
+        <w:rPr/>
+      </w:pPr>
+      <w:r>
+        <w:rPr/>
+        <w:t>{{VoidParam :empty:remove:list}}</w:t>
+      </w:r>
+    </w:p>
+    <w:p>
+      <w:pPr>
+        <w:pStyle w:val="Normal"/>
+        <w:numPr>
+          <w:ilvl w:val="0"/>
+          <w:numId w:val="6"/>
+        </w:numPr>
+        <w:rPr/>
+      </w:pPr>
+      <w:r>
+        <w:rPr/>
+        <w:t>even if it’s not set...</w:t>
       </w:r>
     </w:p>
     <w:sectPr>
@@ -841,6 +908,152 @@
       </w:pPr>
     </w:lvl>
   </w:abstractNum>
+  <w:abstractNum w:abstractNumId="6">
+    <w:lvl w:ilvl="0">
+      <w:start w:val="1"/>
+      <w:numFmt w:val="bullet"/>
+      <w:lvlText w:val=""/>
+      <w:lvlJc w:val="left"/>
+      <w:pPr>
+        <w:tabs>
+          <w:tab w:val="num" w:pos="720"/>
+        </w:tabs>
+        <w:ind w:left="720" w:hanging="360"/>
+      </w:pPr>
+      <w:rPr>
+        <w:rFonts w:ascii="Symbol" w:hAnsi="Symbol" w:cs="Symbol" w:hint="default"/>
+        <w:rFonts w:cs="OpenSymbol"/>
+      </w:rPr>
+    </w:lvl>
+    <w:lvl w:ilvl="1">
+      <w:start w:val="1"/>
+      <w:numFmt w:val="bullet"/>
+      <w:lvlText w:val="◦"/>
+      <w:lvlJc w:val="left"/>
+      <w:pPr>
+        <w:tabs>
+          <w:tab w:val="num" w:pos="1080"/>
+        </w:tabs>
+        <w:ind w:left="1080" w:hanging="360"/>
+      </w:pPr>
+      <w:rPr>
+        <w:rFonts w:ascii="OpenSymbol" w:hAnsi="OpenSymbol" w:cs="OpenSymbol" w:hint="default"/>
+        <w:rFonts w:cs="OpenSymbol"/>
+      </w:rPr>
+    </w:lvl>
+    <w:lvl w:ilvl="2">
+      <w:start w:val="1"/>
+      <w:numFmt w:val="bullet"/>
+      <w:lvlText w:val="▪"/>
+      <w:lvlJc w:val="left"/>
+      <w:pPr>
+        <w:tabs>
+          <w:tab w:val="num" w:pos="1440"/>
+        </w:tabs>
+        <w:ind w:left="1440" w:hanging="360"/>
+      </w:pPr>
+      <w:rPr>
+        <w:rFonts w:ascii="OpenSymbol" w:hAnsi="OpenSymbol" w:cs="OpenSymbol" w:hint="default"/>
+        <w:rFonts w:cs="OpenSymbol"/>
+      </w:rPr>
+    </w:lvl>
+    <w:lvl w:ilvl="3">
+      <w:start w:val="1"/>
+      <w:numFmt w:val="bullet"/>
+      <w:lvlText w:val=""/>
+      <w:lvlJc w:val="left"/>
+      <w:pPr>
+        <w:tabs>
+          <w:tab w:val="num" w:pos="1800"/>
+        </w:tabs>
+        <w:ind w:left="1800" w:hanging="360"/>
+      </w:pPr>
+      <w:rPr>
+        <w:rFonts w:ascii="Symbol" w:hAnsi="Symbol" w:cs="Symbol" w:hint="default"/>
+        <w:rFonts w:cs="OpenSymbol"/>
+      </w:rPr>
+    </w:lvl>
+    <w:lvl w:ilvl="4">
+      <w:start w:val="1"/>
+      <w:numFmt w:val="bullet"/>
+      <w:lvlText w:val="◦"/>
+      <w:lvlJc w:val="left"/>
+      <w:pPr>
+        <w:tabs>
+          <w:tab w:val="num" w:pos="2160"/>
+        </w:tabs>
+        <w:ind w:left="2160" w:hanging="360"/>
+      </w:pPr>
+      <w:rPr>
+        <w:rFonts w:ascii="OpenSymbol" w:hAnsi="OpenSymbol" w:cs="OpenSymbol" w:hint="default"/>
+        <w:rFonts w:cs="OpenSymbol"/>
+      </w:rPr>
+    </w:lvl>
+    <w:lvl w:ilvl="5">
+      <w:start w:val="1"/>
+      <w:numFmt w:val="bullet"/>
+      <w:lvlText w:val="▪"/>
+      <w:lvlJc w:val="left"/>
+      <w:pPr>
+        <w:tabs>
+          <w:tab w:val="num" w:pos="2520"/>
+        </w:tabs>
+        <w:ind w:left="2520" w:hanging="360"/>
+      </w:pPr>
+      <w:rPr>
+        <w:rFonts w:ascii="OpenSymbol" w:hAnsi="OpenSymbol" w:cs="OpenSymbol" w:hint="default"/>
+        <w:rFonts w:cs="OpenSymbol"/>
+      </w:rPr>
+    </w:lvl>
+    <w:lvl w:ilvl="6">
+      <w:start w:val="1"/>
+      <w:numFmt w:val="bullet"/>
+      <w:lvlText w:val=""/>
+      <w:lvlJc w:val="left"/>
+      <w:pPr>
+        <w:tabs>
+          <w:tab w:val="num" w:pos="2880"/>
+        </w:tabs>
+        <w:ind w:left="2880" w:hanging="360"/>
+      </w:pPr>
+      <w:rPr>
+        <w:rFonts w:ascii="Symbol" w:hAnsi="Symbol" w:cs="Symbol" w:hint="default"/>
+        <w:rFonts w:cs="OpenSymbol"/>
+      </w:rPr>
+    </w:lvl>
+    <w:lvl w:ilvl="7">
+      <w:start w:val="1"/>
+      <w:numFmt w:val="bullet"/>
+      <w:lvlText w:val="◦"/>
+      <w:lvlJc w:val="left"/>
+      <w:pPr>
+        <w:tabs>
+          <w:tab w:val="num" w:pos="3240"/>
+        </w:tabs>
+        <w:ind w:left="3240" w:hanging="360"/>
+      </w:pPr>
+      <w:rPr>
+        <w:rFonts w:ascii="OpenSymbol" w:hAnsi="OpenSymbol" w:cs="OpenSymbol" w:hint="default"/>
+        <w:rFonts w:cs="OpenSymbol"/>
+      </w:rPr>
+    </w:lvl>
+    <w:lvl w:ilvl="8">
+      <w:start w:val="1"/>
+      <w:numFmt w:val="bullet"/>
+      <w:lvlText w:val="▪"/>
+      <w:lvlJc w:val="left"/>
+      <w:pPr>
+        <w:tabs>
+          <w:tab w:val="num" w:pos="3600"/>
+        </w:tabs>
+        <w:ind w:left="3600" w:hanging="360"/>
+      </w:pPr>
+      <w:rPr>
+        <w:rFonts w:ascii="OpenSymbol" w:hAnsi="OpenSymbol" w:cs="OpenSymbol" w:hint="default"/>
+        <w:rFonts w:cs="OpenSymbol"/>
+      </w:rPr>
+    </w:lvl>
+  </w:abstractNum>
   <w:num w:numId="1">
     <w:abstractNumId w:val="1"/>
   </w:num>
@@ -856,6 +1069,9 @@
   <w:num w:numId="5">
     <w:abstractNumId w:val="5"/>
   </w:num>
+  <w:num w:numId="6">
+    <w:abstractNumId w:val="6"/>
+  </w:num>
 </w:numbering>
 </file>
 
@@ -1243,6 +1459,70 @@
       <w:rFonts w:cs="OpenSymbol"/>
     </w:rPr>
   </w:style>
+  <w:style w:type="character" w:styleId="ListLabel46">
+    <w:name w:val="ListLabel 46"/>
+    <w:qFormat/>
+    <w:rPr>
+      <w:rFonts w:cs="OpenSymbol"/>
+      <w:b/>
+    </w:rPr>
+  </w:style>
+  <w:style w:type="character" w:styleId="ListLabel47">
+    <w:name w:val="ListLabel 47"/>
+    <w:qFormat/>
+    <w:rPr>
+      <w:rFonts w:cs="OpenSymbol"/>
+    </w:rPr>
+  </w:style>
+  <w:style w:type="character" w:styleId="ListLabel48">
+    <w:name w:val="ListLabel 48"/>
+    <w:qFormat/>
+    <w:rPr>
+      <w:rFonts w:cs="OpenSymbol"/>
+    </w:rPr>
+  </w:style>
+  <w:style w:type="character" w:styleId="ListLabel49">
+    <w:name w:val="ListLabel 49"/>
+    <w:qFormat/>
+    <w:rPr>
+      <w:rFonts w:cs="OpenSymbol"/>
+    </w:rPr>
+  </w:style>
+  <w:style w:type="character" w:styleId="ListLabel50">
+    <w:name w:val="ListLabel 50"/>
+    <w:qFormat/>
+    <w:rPr>
+      <w:rFonts w:cs="OpenSymbol"/>
+    </w:rPr>
+  </w:style>
+  <w:style w:type="character" w:styleId="ListLabel51">
+    <w:name w:val="ListLabel 51"/>
+    <w:qFormat/>
+    <w:rPr>
+      <w:rFonts w:cs="OpenSymbol"/>
+    </w:rPr>
+  </w:style>
+  <w:style w:type="character" w:styleId="ListLabel52">
+    <w:name w:val="ListLabel 52"/>
+    <w:qFormat/>
+    <w:rPr>
+      <w:rFonts w:cs="OpenSymbol"/>
+    </w:rPr>
+  </w:style>
+  <w:style w:type="character" w:styleId="ListLabel53">
+    <w:name w:val="ListLabel 53"/>
+    <w:qFormat/>
+    <w:rPr>
+      <w:rFonts w:cs="OpenSymbol"/>
+    </w:rPr>
+  </w:style>
+  <w:style w:type="character" w:styleId="ListLabel54">
+    <w:name w:val="ListLabel 54"/>
+    <w:qFormat/>
+    <w:rPr>
+      <w:rFonts w:cs="OpenSymbol"/>
+    </w:rPr>
+  </w:style>
   <w:style w:type="paragraph" w:styleId="Heading">
     <w:name w:val="Heading"/>
     <w:basedOn w:val="Normal"/>

</xml_diff>

<commit_message>
render placeholders only when at least one param is given
</commit_message>
<xml_diff>
--- a/test-data/lists.docx
+++ b/test-data/lists.docx
@@ -2,6 +2,31 @@
 <file path=word/document.xml><?xml version="1.0" encoding="utf-8"?>
 <w:document xmlns:o="urn:schemas-microsoft-com:office:office" xmlns:r="http://schemas.openxmlformats.org/officeDocument/2006/relationships" xmlns:v="urn:schemas-microsoft-com:vml" xmlns:w="http://schemas.openxmlformats.org/wordprocessingml/2006/main" xmlns:w10="urn:schemas-microsoft-com:office:word" xmlns:wp="http://schemas.openxmlformats.org/drawingml/2006/wordprocessingDrawing" xmlns:wps="http://schemas.microsoft.com/office/word/2010/wordprocessingShape" xmlns:wpg="http://schemas.microsoft.com/office/word/2010/wordprocessingGroup" xmlns:mc="http://schemas.openxmlformats.org/markup-compatibility/2006" xmlns:wp14="http://schemas.microsoft.com/office/word/2010/wordprocessingDrawing" xmlns:w14="http://schemas.microsoft.com/office/word/2010/wordml" mc:Ignorable="w14 wp14">
   <w:body>
+    <w:p>
+      <w:pPr>
+        <w:pStyle w:val="Heading1"/>
+        <w:numPr>
+          <w:ilvl w:val="0"/>
+          <w:numId w:val="1"/>
+        </w:numPr>
+        <w:spacing w:before="240" w:after="120"/>
+        <w:rPr/>
+      </w:pPr>
+      <w:r>
+        <w:rPr/>
+        <w:t xml:space="preserve">Hey, </w:t>
+      </w:r>
+      <w:bookmarkStart w:id="0" w:name="__DdeLink__110_1951491653"/>
+      <w:r>
+        <w:rPr/>
+        <w:t>{{Friends.1.Name}} is friend of {{Name}}</w:t>
+      </w:r>
+      <w:bookmarkEnd w:id="0"/>
+      <w:r>
+        <w:rPr/>
+        <w:t>.</w:t>
+      </w:r>
+    </w:p>
     <w:p>
       <w:pPr>
         <w:pStyle w:val="Heading3"/>
@@ -380,6 +405,7 @@
   <w:abstractNum w:abstractNumId="1">
     <w:lvl w:ilvl="0">
       <w:start w:val="1"/>
+      <w:pStyle w:val="Heading1"/>
       <w:numFmt w:val="none"/>
       <w:suff w:val="nothing"/>
       <w:lvlText w:val=""/>
@@ -1214,7 +1240,7 @@
     <w:pPr>
       <w:widowControl/>
       <w:kinsoku w:val="true"/>
-      <w:overflowPunct w:val="true"/>
+      <w:overflowPunct w:val="false"/>
       <w:autoSpaceDE w:val="true"/>
       <w:bidi w:val="0"/>
       <w:jc w:val="left"/>
@@ -1226,6 +1252,41 @@
       <w:sz w:val="24"/>
       <w:szCs w:val="24"/>
       <w:lang w:val="lv-LV" w:eastAsia="zh-CN" w:bidi="hi-IN"/>
+    </w:rPr>
+  </w:style>
+  <w:style w:type="paragraph" w:styleId="Heading1">
+    <w:name w:val="Heading 1"/>
+    <w:basedOn w:val="Heading"/>
+    <w:next w:val="TextBody"/>
+    <w:qFormat/>
+    <w:pPr>
+      <w:numPr>
+        <w:ilvl w:val="0"/>
+        <w:numId w:val="1"/>
+      </w:numPr>
+      <w:spacing w:before="240" w:after="120"/>
+      <w:outlineLvl w:val="0"/>
+    </w:pPr>
+    <w:rPr>
+      <w:b/>
+      <w:bCs/>
+      <w:sz w:val="36"/>
+      <w:szCs w:val="36"/>
+    </w:rPr>
+  </w:style>
+  <w:style w:type="paragraph" w:styleId="Heading2">
+    <w:name w:val="Heading 2"/>
+    <w:basedOn w:val="Heading"/>
+    <w:qFormat/>
+    <w:pPr>
+      <w:spacing w:before="200" w:after="120"/>
+      <w:outlineLvl w:val="1"/>
+    </w:pPr>
+    <w:rPr>
+      <w:b/>
+      <w:bCs/>
+      <w:sz w:val="32"/>
+      <w:szCs w:val="32"/>
     </w:rPr>
   </w:style>
   <w:style w:type="paragraph" w:styleId="Heading3">
@@ -3421,6 +3482,767 @@
       <w:rFonts w:cs="OpenSymbol"/>
     </w:rPr>
   </w:style>
+  <w:style w:type="character" w:styleId="ListLabel307">
+    <w:name w:val="ListLabel 307"/>
+    <w:qFormat/>
+    <w:rPr>
+      <w:rFonts w:cs="OpenSymbol"/>
+      <w:b/>
+    </w:rPr>
+  </w:style>
+  <w:style w:type="character" w:styleId="ListLabel308">
+    <w:name w:val="ListLabel 308"/>
+    <w:qFormat/>
+    <w:rPr>
+      <w:rFonts w:cs="OpenSymbol"/>
+    </w:rPr>
+  </w:style>
+  <w:style w:type="character" w:styleId="ListLabel309">
+    <w:name w:val="ListLabel 309"/>
+    <w:qFormat/>
+    <w:rPr>
+      <w:rFonts w:cs="OpenSymbol"/>
+    </w:rPr>
+  </w:style>
+  <w:style w:type="character" w:styleId="ListLabel310">
+    <w:name w:val="ListLabel 310"/>
+    <w:qFormat/>
+    <w:rPr>
+      <w:rFonts w:cs="OpenSymbol"/>
+    </w:rPr>
+  </w:style>
+  <w:style w:type="character" w:styleId="ListLabel311">
+    <w:name w:val="ListLabel 311"/>
+    <w:qFormat/>
+    <w:rPr>
+      <w:rFonts w:cs="OpenSymbol"/>
+    </w:rPr>
+  </w:style>
+  <w:style w:type="character" w:styleId="ListLabel312">
+    <w:name w:val="ListLabel 312"/>
+    <w:qFormat/>
+    <w:rPr>
+      <w:rFonts w:cs="OpenSymbol"/>
+    </w:rPr>
+  </w:style>
+  <w:style w:type="character" w:styleId="ListLabel313">
+    <w:name w:val="ListLabel 313"/>
+    <w:qFormat/>
+    <w:rPr>
+      <w:rFonts w:cs="OpenSymbol"/>
+    </w:rPr>
+  </w:style>
+  <w:style w:type="character" w:styleId="ListLabel314">
+    <w:name w:val="ListLabel 314"/>
+    <w:qFormat/>
+    <w:rPr>
+      <w:rFonts w:cs="OpenSymbol"/>
+    </w:rPr>
+  </w:style>
+  <w:style w:type="character" w:styleId="ListLabel315">
+    <w:name w:val="ListLabel 315"/>
+    <w:qFormat/>
+    <w:rPr>
+      <w:rFonts w:cs="OpenSymbol"/>
+    </w:rPr>
+  </w:style>
+  <w:style w:type="character" w:styleId="ListLabel316">
+    <w:name w:val="ListLabel 316"/>
+    <w:qFormat/>
+    <w:rPr>
+      <w:rFonts w:cs="OpenSymbol"/>
+    </w:rPr>
+  </w:style>
+  <w:style w:type="character" w:styleId="ListLabel317">
+    <w:name w:val="ListLabel 317"/>
+    <w:qFormat/>
+    <w:rPr>
+      <w:rFonts w:cs="OpenSymbol"/>
+    </w:rPr>
+  </w:style>
+  <w:style w:type="character" w:styleId="ListLabel318">
+    <w:name w:val="ListLabel 318"/>
+    <w:qFormat/>
+    <w:rPr>
+      <w:rFonts w:cs="OpenSymbol"/>
+    </w:rPr>
+  </w:style>
+  <w:style w:type="character" w:styleId="ListLabel319">
+    <w:name w:val="ListLabel 319"/>
+    <w:qFormat/>
+    <w:rPr>
+      <w:rFonts w:cs="OpenSymbol"/>
+    </w:rPr>
+  </w:style>
+  <w:style w:type="character" w:styleId="ListLabel320">
+    <w:name w:val="ListLabel 320"/>
+    <w:qFormat/>
+    <w:rPr>
+      <w:rFonts w:cs="OpenSymbol"/>
+    </w:rPr>
+  </w:style>
+  <w:style w:type="character" w:styleId="ListLabel321">
+    <w:name w:val="ListLabel 321"/>
+    <w:qFormat/>
+    <w:rPr>
+      <w:rFonts w:cs="OpenSymbol"/>
+    </w:rPr>
+  </w:style>
+  <w:style w:type="character" w:styleId="ListLabel322">
+    <w:name w:val="ListLabel 322"/>
+    <w:qFormat/>
+    <w:rPr>
+      <w:rFonts w:cs="OpenSymbol"/>
+    </w:rPr>
+  </w:style>
+  <w:style w:type="character" w:styleId="ListLabel323">
+    <w:name w:val="ListLabel 323"/>
+    <w:qFormat/>
+    <w:rPr>
+      <w:rFonts w:cs="OpenSymbol"/>
+    </w:rPr>
+  </w:style>
+  <w:style w:type="character" w:styleId="ListLabel324">
+    <w:name w:val="ListLabel 324"/>
+    <w:qFormat/>
+    <w:rPr>
+      <w:rFonts w:cs="OpenSymbol"/>
+    </w:rPr>
+  </w:style>
+  <w:style w:type="character" w:styleId="ListLabel325">
+    <w:name w:val="ListLabel 325"/>
+    <w:qFormat/>
+    <w:rPr>
+      <w:rFonts w:cs="OpenSymbol"/>
+      <w:b/>
+    </w:rPr>
+  </w:style>
+  <w:style w:type="character" w:styleId="ListLabel326">
+    <w:name w:val="ListLabel 326"/>
+    <w:qFormat/>
+    <w:rPr>
+      <w:rFonts w:cs="OpenSymbol"/>
+    </w:rPr>
+  </w:style>
+  <w:style w:type="character" w:styleId="ListLabel327">
+    <w:name w:val="ListLabel 327"/>
+    <w:qFormat/>
+    <w:rPr>
+      <w:rFonts w:cs="OpenSymbol"/>
+    </w:rPr>
+  </w:style>
+  <w:style w:type="character" w:styleId="ListLabel328">
+    <w:name w:val="ListLabel 328"/>
+    <w:qFormat/>
+    <w:rPr>
+      <w:rFonts w:cs="OpenSymbol"/>
+    </w:rPr>
+  </w:style>
+  <w:style w:type="character" w:styleId="ListLabel329">
+    <w:name w:val="ListLabel 329"/>
+    <w:qFormat/>
+    <w:rPr>
+      <w:rFonts w:cs="OpenSymbol"/>
+    </w:rPr>
+  </w:style>
+  <w:style w:type="character" w:styleId="ListLabel330">
+    <w:name w:val="ListLabel 330"/>
+    <w:qFormat/>
+    <w:rPr>
+      <w:rFonts w:cs="OpenSymbol"/>
+    </w:rPr>
+  </w:style>
+  <w:style w:type="character" w:styleId="ListLabel331">
+    <w:name w:val="ListLabel 331"/>
+    <w:qFormat/>
+    <w:rPr>
+      <w:rFonts w:cs="OpenSymbol"/>
+    </w:rPr>
+  </w:style>
+  <w:style w:type="character" w:styleId="ListLabel332">
+    <w:name w:val="ListLabel 332"/>
+    <w:qFormat/>
+    <w:rPr>
+      <w:rFonts w:cs="OpenSymbol"/>
+    </w:rPr>
+  </w:style>
+  <w:style w:type="character" w:styleId="ListLabel333">
+    <w:name w:val="ListLabel 333"/>
+    <w:qFormat/>
+    <w:rPr>
+      <w:rFonts w:cs="OpenSymbol"/>
+    </w:rPr>
+  </w:style>
+  <w:style w:type="character" w:styleId="ListLabel334">
+    <w:name w:val="ListLabel 334"/>
+    <w:qFormat/>
+    <w:rPr>
+      <w:rFonts w:cs="OpenSymbol"/>
+    </w:rPr>
+  </w:style>
+  <w:style w:type="character" w:styleId="ListLabel335">
+    <w:name w:val="ListLabel 335"/>
+    <w:qFormat/>
+    <w:rPr>
+      <w:rFonts w:cs="OpenSymbol"/>
+    </w:rPr>
+  </w:style>
+  <w:style w:type="character" w:styleId="ListLabel336">
+    <w:name w:val="ListLabel 336"/>
+    <w:qFormat/>
+    <w:rPr>
+      <w:rFonts w:cs="OpenSymbol"/>
+    </w:rPr>
+  </w:style>
+  <w:style w:type="character" w:styleId="ListLabel337">
+    <w:name w:val="ListLabel 337"/>
+    <w:qFormat/>
+    <w:rPr>
+      <w:rFonts w:cs="OpenSymbol"/>
+    </w:rPr>
+  </w:style>
+  <w:style w:type="character" w:styleId="ListLabel338">
+    <w:name w:val="ListLabel 338"/>
+    <w:qFormat/>
+    <w:rPr>
+      <w:rFonts w:cs="OpenSymbol"/>
+    </w:rPr>
+  </w:style>
+  <w:style w:type="character" w:styleId="ListLabel339">
+    <w:name w:val="ListLabel 339"/>
+    <w:qFormat/>
+    <w:rPr>
+      <w:rFonts w:cs="OpenSymbol"/>
+    </w:rPr>
+  </w:style>
+  <w:style w:type="character" w:styleId="ListLabel340">
+    <w:name w:val="ListLabel 340"/>
+    <w:qFormat/>
+    <w:rPr>
+      <w:rFonts w:cs="OpenSymbol"/>
+    </w:rPr>
+  </w:style>
+  <w:style w:type="character" w:styleId="ListLabel341">
+    <w:name w:val="ListLabel 341"/>
+    <w:qFormat/>
+    <w:rPr>
+      <w:rFonts w:cs="OpenSymbol"/>
+    </w:rPr>
+  </w:style>
+  <w:style w:type="character" w:styleId="ListLabel342">
+    <w:name w:val="ListLabel 342"/>
+    <w:qFormat/>
+    <w:rPr>
+      <w:rFonts w:cs="OpenSymbol"/>
+    </w:rPr>
+  </w:style>
+  <w:style w:type="character" w:styleId="ListLabel360">
+    <w:name w:val="ListLabel 360"/>
+    <w:qFormat/>
+    <w:rPr>
+      <w:rFonts w:cs="OpenSymbol"/>
+    </w:rPr>
+  </w:style>
+  <w:style w:type="character" w:styleId="ListLabel359">
+    <w:name w:val="ListLabel 359"/>
+    <w:qFormat/>
+    <w:rPr>
+      <w:rFonts w:cs="OpenSymbol"/>
+    </w:rPr>
+  </w:style>
+  <w:style w:type="character" w:styleId="ListLabel358">
+    <w:name w:val="ListLabel 358"/>
+    <w:qFormat/>
+    <w:rPr>
+      <w:rFonts w:cs="OpenSymbol"/>
+    </w:rPr>
+  </w:style>
+  <w:style w:type="character" w:styleId="ListLabel357">
+    <w:name w:val="ListLabel 357"/>
+    <w:qFormat/>
+    <w:rPr>
+      <w:rFonts w:cs="OpenSymbol"/>
+    </w:rPr>
+  </w:style>
+  <w:style w:type="character" w:styleId="ListLabel356">
+    <w:name w:val="ListLabel 356"/>
+    <w:qFormat/>
+    <w:rPr>
+      <w:rFonts w:cs="OpenSymbol"/>
+    </w:rPr>
+  </w:style>
+  <w:style w:type="character" w:styleId="ListLabel355">
+    <w:name w:val="ListLabel 355"/>
+    <w:qFormat/>
+    <w:rPr>
+      <w:rFonts w:cs="OpenSymbol"/>
+    </w:rPr>
+  </w:style>
+  <w:style w:type="character" w:styleId="ListLabel354">
+    <w:name w:val="ListLabel 354"/>
+    <w:qFormat/>
+    <w:rPr>
+      <w:rFonts w:cs="OpenSymbol"/>
+    </w:rPr>
+  </w:style>
+  <w:style w:type="character" w:styleId="ListLabel353">
+    <w:name w:val="ListLabel 353"/>
+    <w:qFormat/>
+    <w:rPr>
+      <w:rFonts w:cs="OpenSymbol"/>
+    </w:rPr>
+  </w:style>
+  <w:style w:type="character" w:styleId="ListLabel352">
+    <w:name w:val="ListLabel 352"/>
+    <w:qFormat/>
+    <w:rPr>
+      <w:rFonts w:cs="OpenSymbol"/>
+    </w:rPr>
+  </w:style>
+  <w:style w:type="character" w:styleId="ListLabel351">
+    <w:name w:val="ListLabel 351"/>
+    <w:qFormat/>
+    <w:rPr>
+      <w:rFonts w:cs="OpenSymbol"/>
+    </w:rPr>
+  </w:style>
+  <w:style w:type="character" w:styleId="ListLabel350">
+    <w:name w:val="ListLabel 350"/>
+    <w:qFormat/>
+    <w:rPr>
+      <w:rFonts w:cs="OpenSymbol"/>
+    </w:rPr>
+  </w:style>
+  <w:style w:type="character" w:styleId="ListLabel349">
+    <w:name w:val="ListLabel 349"/>
+    <w:qFormat/>
+    <w:rPr>
+      <w:rFonts w:cs="OpenSymbol"/>
+    </w:rPr>
+  </w:style>
+  <w:style w:type="character" w:styleId="ListLabel348">
+    <w:name w:val="ListLabel 348"/>
+    <w:qFormat/>
+    <w:rPr>
+      <w:rFonts w:cs="OpenSymbol"/>
+    </w:rPr>
+  </w:style>
+  <w:style w:type="character" w:styleId="ListLabel347">
+    <w:name w:val="ListLabel 347"/>
+    <w:qFormat/>
+    <w:rPr>
+      <w:rFonts w:cs="OpenSymbol"/>
+    </w:rPr>
+  </w:style>
+  <w:style w:type="character" w:styleId="ListLabel346">
+    <w:name w:val="ListLabel 346"/>
+    <w:qFormat/>
+    <w:rPr>
+      <w:rFonts w:cs="OpenSymbol"/>
+    </w:rPr>
+  </w:style>
+  <w:style w:type="character" w:styleId="ListLabel345">
+    <w:name w:val="ListLabel 345"/>
+    <w:qFormat/>
+    <w:rPr>
+      <w:rFonts w:cs="OpenSymbol"/>
+    </w:rPr>
+  </w:style>
+  <w:style w:type="character" w:styleId="ListLabel344">
+    <w:name w:val="ListLabel 344"/>
+    <w:qFormat/>
+    <w:rPr>
+      <w:rFonts w:cs="OpenSymbol"/>
+    </w:rPr>
+  </w:style>
+  <w:style w:type="character" w:styleId="ListLabel343">
+    <w:name w:val="ListLabel 343"/>
+    <w:qFormat/>
+    <w:rPr>
+      <w:rFonts w:cs="OpenSymbol"/>
+    </w:rPr>
+  </w:style>
+  <w:style w:type="character" w:styleId="ListLabel361">
+    <w:name w:val="ListLabel 361"/>
+    <w:qFormat/>
+    <w:rPr>
+      <w:rFonts w:cs="OpenSymbol"/>
+      <w:b/>
+    </w:rPr>
+  </w:style>
+  <w:style w:type="character" w:styleId="ListLabel362">
+    <w:name w:val="ListLabel 362"/>
+    <w:qFormat/>
+    <w:rPr>
+      <w:rFonts w:cs="OpenSymbol"/>
+    </w:rPr>
+  </w:style>
+  <w:style w:type="character" w:styleId="ListLabel363">
+    <w:name w:val="ListLabel 363"/>
+    <w:qFormat/>
+    <w:rPr>
+      <w:rFonts w:cs="OpenSymbol"/>
+    </w:rPr>
+  </w:style>
+  <w:style w:type="character" w:styleId="ListLabel364">
+    <w:name w:val="ListLabel 364"/>
+    <w:qFormat/>
+    <w:rPr>
+      <w:rFonts w:cs="OpenSymbol"/>
+    </w:rPr>
+  </w:style>
+  <w:style w:type="character" w:styleId="ListLabel365">
+    <w:name w:val="ListLabel 365"/>
+    <w:qFormat/>
+    <w:rPr>
+      <w:rFonts w:cs="OpenSymbol"/>
+    </w:rPr>
+  </w:style>
+  <w:style w:type="character" w:styleId="ListLabel366">
+    <w:name w:val="ListLabel 366"/>
+    <w:qFormat/>
+    <w:rPr>
+      <w:rFonts w:cs="OpenSymbol"/>
+    </w:rPr>
+  </w:style>
+  <w:style w:type="character" w:styleId="ListLabel367">
+    <w:name w:val="ListLabel 367"/>
+    <w:qFormat/>
+    <w:rPr>
+      <w:rFonts w:cs="OpenSymbol"/>
+    </w:rPr>
+  </w:style>
+  <w:style w:type="character" w:styleId="ListLabel368">
+    <w:name w:val="ListLabel 368"/>
+    <w:qFormat/>
+    <w:rPr>
+      <w:rFonts w:cs="OpenSymbol"/>
+    </w:rPr>
+  </w:style>
+  <w:style w:type="character" w:styleId="ListLabel369">
+    <w:name w:val="ListLabel 369"/>
+    <w:qFormat/>
+    <w:rPr>
+      <w:rFonts w:cs="OpenSymbol"/>
+    </w:rPr>
+  </w:style>
+  <w:style w:type="character" w:styleId="ListLabel370">
+    <w:name w:val="ListLabel 370"/>
+    <w:qFormat/>
+    <w:rPr>
+      <w:rFonts w:cs="OpenSymbol"/>
+    </w:rPr>
+  </w:style>
+  <w:style w:type="character" w:styleId="ListLabel371">
+    <w:name w:val="ListLabel 371"/>
+    <w:qFormat/>
+    <w:rPr>
+      <w:rFonts w:cs="OpenSymbol"/>
+    </w:rPr>
+  </w:style>
+  <w:style w:type="character" w:styleId="ListLabel372">
+    <w:name w:val="ListLabel 372"/>
+    <w:qFormat/>
+    <w:rPr>
+      <w:rFonts w:cs="OpenSymbol"/>
+    </w:rPr>
+  </w:style>
+  <w:style w:type="character" w:styleId="ListLabel373">
+    <w:name w:val="ListLabel 373"/>
+    <w:qFormat/>
+    <w:rPr>
+      <w:rFonts w:cs="OpenSymbol"/>
+    </w:rPr>
+  </w:style>
+  <w:style w:type="character" w:styleId="ListLabel374">
+    <w:name w:val="ListLabel 374"/>
+    <w:qFormat/>
+    <w:rPr>
+      <w:rFonts w:cs="OpenSymbol"/>
+    </w:rPr>
+  </w:style>
+  <w:style w:type="character" w:styleId="ListLabel375">
+    <w:name w:val="ListLabel 375"/>
+    <w:qFormat/>
+    <w:rPr>
+      <w:rFonts w:cs="OpenSymbol"/>
+    </w:rPr>
+  </w:style>
+  <w:style w:type="character" w:styleId="ListLabel376">
+    <w:name w:val="ListLabel 376"/>
+    <w:qFormat/>
+    <w:rPr>
+      <w:rFonts w:cs="OpenSymbol"/>
+    </w:rPr>
+  </w:style>
+  <w:style w:type="character" w:styleId="ListLabel377">
+    <w:name w:val="ListLabel 377"/>
+    <w:qFormat/>
+    <w:rPr>
+      <w:rFonts w:cs="OpenSymbol"/>
+    </w:rPr>
+  </w:style>
+  <w:style w:type="character" w:styleId="ListLabel378">
+    <w:name w:val="ListLabel 378"/>
+    <w:qFormat/>
+    <w:rPr>
+      <w:rFonts w:cs="OpenSymbol"/>
+    </w:rPr>
+  </w:style>
+  <w:style w:type="character" w:styleId="ListLabel379">
+    <w:name w:val="ListLabel 379"/>
+    <w:qFormat/>
+    <w:rPr>
+      <w:rFonts w:cs="OpenSymbol"/>
+      <w:b/>
+    </w:rPr>
+  </w:style>
+  <w:style w:type="character" w:styleId="ListLabel380">
+    <w:name w:val="ListLabel 380"/>
+    <w:qFormat/>
+    <w:rPr>
+      <w:rFonts w:cs="OpenSymbol"/>
+    </w:rPr>
+  </w:style>
+  <w:style w:type="character" w:styleId="ListLabel381">
+    <w:name w:val="ListLabel 381"/>
+    <w:qFormat/>
+    <w:rPr>
+      <w:rFonts w:cs="OpenSymbol"/>
+    </w:rPr>
+  </w:style>
+  <w:style w:type="character" w:styleId="ListLabel382">
+    <w:name w:val="ListLabel 382"/>
+    <w:qFormat/>
+    <w:rPr>
+      <w:rFonts w:cs="OpenSymbol"/>
+    </w:rPr>
+  </w:style>
+  <w:style w:type="character" w:styleId="ListLabel383">
+    <w:name w:val="ListLabel 383"/>
+    <w:qFormat/>
+    <w:rPr>
+      <w:rFonts w:cs="OpenSymbol"/>
+    </w:rPr>
+  </w:style>
+  <w:style w:type="character" w:styleId="ListLabel384">
+    <w:name w:val="ListLabel 384"/>
+    <w:qFormat/>
+    <w:rPr>
+      <w:rFonts w:cs="OpenSymbol"/>
+    </w:rPr>
+  </w:style>
+  <w:style w:type="character" w:styleId="ListLabel385">
+    <w:name w:val="ListLabel 385"/>
+    <w:qFormat/>
+    <w:rPr>
+      <w:rFonts w:cs="OpenSymbol"/>
+    </w:rPr>
+  </w:style>
+  <w:style w:type="character" w:styleId="ListLabel386">
+    <w:name w:val="ListLabel 386"/>
+    <w:qFormat/>
+    <w:rPr>
+      <w:rFonts w:cs="OpenSymbol"/>
+    </w:rPr>
+  </w:style>
+  <w:style w:type="character" w:styleId="ListLabel387">
+    <w:name w:val="ListLabel 387"/>
+    <w:qFormat/>
+    <w:rPr>
+      <w:rFonts w:cs="OpenSymbol"/>
+    </w:rPr>
+  </w:style>
+  <w:style w:type="character" w:styleId="ListLabel388">
+    <w:name w:val="ListLabel 388"/>
+    <w:qFormat/>
+    <w:rPr>
+      <w:rFonts w:cs="OpenSymbol"/>
+    </w:rPr>
+  </w:style>
+  <w:style w:type="character" w:styleId="ListLabel389">
+    <w:name w:val="ListLabel 389"/>
+    <w:qFormat/>
+    <w:rPr>
+      <w:rFonts w:cs="OpenSymbol"/>
+    </w:rPr>
+  </w:style>
+  <w:style w:type="character" w:styleId="ListLabel390">
+    <w:name w:val="ListLabel 390"/>
+    <w:qFormat/>
+    <w:rPr>
+      <w:rFonts w:cs="OpenSymbol"/>
+    </w:rPr>
+  </w:style>
+  <w:style w:type="character" w:styleId="ListLabel391">
+    <w:name w:val="ListLabel 391"/>
+    <w:qFormat/>
+    <w:rPr>
+      <w:rFonts w:cs="OpenSymbol"/>
+    </w:rPr>
+  </w:style>
+  <w:style w:type="character" w:styleId="ListLabel392">
+    <w:name w:val="ListLabel 392"/>
+    <w:qFormat/>
+    <w:rPr>
+      <w:rFonts w:cs="OpenSymbol"/>
+    </w:rPr>
+  </w:style>
+  <w:style w:type="character" w:styleId="ListLabel393">
+    <w:name w:val="ListLabel 393"/>
+    <w:qFormat/>
+    <w:rPr>
+      <w:rFonts w:cs="OpenSymbol"/>
+    </w:rPr>
+  </w:style>
+  <w:style w:type="character" w:styleId="ListLabel394">
+    <w:name w:val="ListLabel 394"/>
+    <w:qFormat/>
+    <w:rPr>
+      <w:rFonts w:cs="OpenSymbol"/>
+    </w:rPr>
+  </w:style>
+  <w:style w:type="character" w:styleId="ListLabel395">
+    <w:name w:val="ListLabel 395"/>
+    <w:qFormat/>
+    <w:rPr>
+      <w:rFonts w:cs="OpenSymbol"/>
+    </w:rPr>
+  </w:style>
+  <w:style w:type="character" w:styleId="ListLabel396">
+    <w:name w:val="ListLabel 396"/>
+    <w:qFormat/>
+    <w:rPr>
+      <w:rFonts w:cs="OpenSymbol"/>
+    </w:rPr>
+  </w:style>
+  <w:style w:type="character" w:styleId="ListLabel397">
+    <w:name w:val="ListLabel 397"/>
+    <w:qFormat/>
+    <w:rPr>
+      <w:rFonts w:cs="OpenSymbol"/>
+      <w:b/>
+    </w:rPr>
+  </w:style>
+  <w:style w:type="character" w:styleId="ListLabel398">
+    <w:name w:val="ListLabel 398"/>
+    <w:qFormat/>
+    <w:rPr>
+      <w:rFonts w:cs="OpenSymbol"/>
+    </w:rPr>
+  </w:style>
+  <w:style w:type="character" w:styleId="ListLabel399">
+    <w:name w:val="ListLabel 399"/>
+    <w:qFormat/>
+    <w:rPr>
+      <w:rFonts w:cs="OpenSymbol"/>
+    </w:rPr>
+  </w:style>
+  <w:style w:type="character" w:styleId="ListLabel400">
+    <w:name w:val="ListLabel 400"/>
+    <w:qFormat/>
+    <w:rPr>
+      <w:rFonts w:cs="OpenSymbol"/>
+    </w:rPr>
+  </w:style>
+  <w:style w:type="character" w:styleId="ListLabel401">
+    <w:name w:val="ListLabel 401"/>
+    <w:qFormat/>
+    <w:rPr>
+      <w:rFonts w:cs="OpenSymbol"/>
+    </w:rPr>
+  </w:style>
+  <w:style w:type="character" w:styleId="ListLabel402">
+    <w:name w:val="ListLabel 402"/>
+    <w:qFormat/>
+    <w:rPr>
+      <w:rFonts w:cs="OpenSymbol"/>
+    </w:rPr>
+  </w:style>
+  <w:style w:type="character" w:styleId="ListLabel403">
+    <w:name w:val="ListLabel 403"/>
+    <w:qFormat/>
+    <w:rPr>
+      <w:rFonts w:cs="OpenSymbol"/>
+    </w:rPr>
+  </w:style>
+  <w:style w:type="character" w:styleId="ListLabel404">
+    <w:name w:val="ListLabel 404"/>
+    <w:qFormat/>
+    <w:rPr>
+      <w:rFonts w:cs="OpenSymbol"/>
+    </w:rPr>
+  </w:style>
+  <w:style w:type="character" w:styleId="ListLabel405">
+    <w:name w:val="ListLabel 405"/>
+    <w:qFormat/>
+    <w:rPr>
+      <w:rFonts w:cs="OpenSymbol"/>
+    </w:rPr>
+  </w:style>
+  <w:style w:type="character" w:styleId="ListLabel406">
+    <w:name w:val="ListLabel 406"/>
+    <w:qFormat/>
+    <w:rPr>
+      <w:rFonts w:cs="OpenSymbol"/>
+    </w:rPr>
+  </w:style>
+  <w:style w:type="character" w:styleId="ListLabel407">
+    <w:name w:val="ListLabel 407"/>
+    <w:qFormat/>
+    <w:rPr>
+      <w:rFonts w:cs="OpenSymbol"/>
+    </w:rPr>
+  </w:style>
+  <w:style w:type="character" w:styleId="ListLabel408">
+    <w:name w:val="ListLabel 408"/>
+    <w:qFormat/>
+    <w:rPr>
+      <w:rFonts w:cs="OpenSymbol"/>
+    </w:rPr>
+  </w:style>
+  <w:style w:type="character" w:styleId="ListLabel409">
+    <w:name w:val="ListLabel 409"/>
+    <w:qFormat/>
+    <w:rPr>
+      <w:rFonts w:cs="OpenSymbol"/>
+    </w:rPr>
+  </w:style>
+  <w:style w:type="character" w:styleId="ListLabel410">
+    <w:name w:val="ListLabel 410"/>
+    <w:qFormat/>
+    <w:rPr>
+      <w:rFonts w:cs="OpenSymbol"/>
+    </w:rPr>
+  </w:style>
+  <w:style w:type="character" w:styleId="ListLabel411">
+    <w:name w:val="ListLabel 411"/>
+    <w:qFormat/>
+    <w:rPr>
+      <w:rFonts w:cs="OpenSymbol"/>
+    </w:rPr>
+  </w:style>
+  <w:style w:type="character" w:styleId="ListLabel412">
+    <w:name w:val="ListLabel 412"/>
+    <w:qFormat/>
+    <w:rPr>
+      <w:rFonts w:cs="OpenSymbol"/>
+    </w:rPr>
+  </w:style>
+  <w:style w:type="character" w:styleId="ListLabel413">
+    <w:name w:val="ListLabel 413"/>
+    <w:qFormat/>
+    <w:rPr>
+      <w:rFonts w:cs="OpenSymbol"/>
+    </w:rPr>
+  </w:style>
+  <w:style w:type="character" w:styleId="ListLabel414">
+    <w:name w:val="ListLabel 414"/>
+    <w:qFormat/>
+    <w:rPr>
+      <w:rFonts w:cs="OpenSymbol"/>
+    </w:rPr>
+  </w:style>
   <w:style w:type="paragraph" w:styleId="Heading">
     <w:name w:val="Heading"/>
     <w:basedOn w:val="Normal"/>

</xml_diff>

<commit_message>
correct regexp pattern to find placeholders
</commit_message>
<xml_diff>
--- a/test-data/lists.docx
+++ b/test-data/lists.docx
@@ -7,7 +7,7 @@
         <w:pStyle w:val="Heading1"/>
         <w:numPr>
           <w:ilvl w:val="0"/>
-          <w:numId w:val="1"/>
+          <w:numId w:val="2"/>
         </w:numPr>
         <w:spacing w:before="240" w:after="120"/>
         <w:rPr/>
@@ -32,7 +32,7 @@
         <w:pStyle w:val="Heading3"/>
         <w:numPr>
           <w:ilvl w:val="2"/>
-          <w:numId w:val="3"/>
+          <w:numId w:val="4"/>
         </w:numPr>
         <w:spacing w:before="140" w:after="120"/>
         <w:rPr/>
@@ -56,7 +56,7 @@
         <w:pStyle w:val="Normal"/>
         <w:numPr>
           <w:ilvl w:val="0"/>
-          <w:numId w:val="4"/>
+          <w:numId w:val="5"/>
         </w:numPr>
         <w:rPr>
           <w:b/>
@@ -77,7 +77,7 @@
         <w:pStyle w:val="Normal"/>
         <w:numPr>
           <w:ilvl w:val="0"/>
-          <w:numId w:val="4"/>
+          <w:numId w:val="5"/>
         </w:numPr>
         <w:rPr/>
       </w:pPr>
@@ -108,7 +108,7 @@
         <w:pStyle w:val="Normal"/>
         <w:numPr>
           <w:ilvl w:val="0"/>
-          <w:numId w:val="4"/>
+          <w:numId w:val="5"/>
         </w:numPr>
         <w:rPr/>
       </w:pPr>
@@ -146,7 +146,7 @@
         <w:pStyle w:val="Heading3"/>
         <w:numPr>
           <w:ilvl w:val="2"/>
-          <w:numId w:val="3"/>
+          <w:numId w:val="4"/>
         </w:numPr>
         <w:rPr/>
       </w:pPr>
@@ -160,7 +160,7 @@
         <w:pStyle w:val="Normal"/>
         <w:numPr>
           <w:ilvl w:val="0"/>
-          <w:numId w:val="5"/>
+          <w:numId w:val="6"/>
         </w:numPr>
         <w:rPr/>
       </w:pPr>
@@ -174,7 +174,7 @@
         <w:pStyle w:val="Normal"/>
         <w:numPr>
           <w:ilvl w:val="0"/>
-          <w:numId w:val="5"/>
+          <w:numId w:val="6"/>
         </w:numPr>
         <w:rPr>
           <w:highlight w:val="red"/>
@@ -215,7 +215,7 @@
         <w:pStyle w:val="Heading3"/>
         <w:numPr>
           <w:ilvl w:val="2"/>
-          <w:numId w:val="3"/>
+          <w:numId w:val="4"/>
         </w:numPr>
         <w:rPr/>
       </w:pPr>
@@ -229,7 +229,7 @@
         <w:pStyle w:val="Normal"/>
         <w:numPr>
           <w:ilvl w:val="0"/>
-          <w:numId w:val="6"/>
+          <w:numId w:val="7"/>
         </w:numPr>
         <w:rPr>
           <w:b/>
@@ -270,7 +270,7 @@
         <w:pStyle w:val="Normal"/>
         <w:numPr>
           <w:ilvl w:val="1"/>
-          <w:numId w:val="6"/>
+          <w:numId w:val="7"/>
         </w:numPr>
         <w:rPr>
           <w:highlight w:val="yellow"/>
@@ -288,7 +288,7 @@
         <w:pStyle w:val="Normal"/>
         <w:numPr>
           <w:ilvl w:val="1"/>
-          <w:numId w:val="6"/>
+          <w:numId w:val="7"/>
         </w:numPr>
         <w:rPr/>
       </w:pPr>
@@ -317,7 +317,7 @@
         <w:pStyle w:val="Heading3"/>
         <w:numPr>
           <w:ilvl w:val="2"/>
-          <w:numId w:val="2"/>
+          <w:numId w:val="3"/>
         </w:numPr>
         <w:rPr/>
       </w:pPr>
@@ -331,7 +331,7 @@
         <w:pStyle w:val="Normal"/>
         <w:numPr>
           <w:ilvl w:val="0"/>
-          <w:numId w:val="7"/>
+          <w:numId w:val="8"/>
         </w:numPr>
         <w:rPr/>
       </w:pPr>
@@ -345,7 +345,7 @@
         <w:pStyle w:val="Normal"/>
         <w:numPr>
           <w:ilvl w:val="0"/>
-          <w:numId w:val="7"/>
+          <w:numId w:val="8"/>
         </w:numPr>
         <w:rPr/>
       </w:pPr>
@@ -359,7 +359,7 @@
         <w:pStyle w:val="Normal"/>
         <w:numPr>
           <w:ilvl w:val="0"/>
-          <w:numId w:val="7"/>
+          <w:numId w:val="8"/>
         </w:numPr>
         <w:rPr/>
       </w:pPr>
@@ -385,6 +385,16 @@
       <w:r>
         <w:rPr/>
         <w:t>{{NotReplacable}} – this should not be replaced</w:t>
+      </w:r>
+    </w:p>
+    <w:p>
+      <w:pPr>
+        <w:pStyle w:val="Normal"/>
+        <w:rPr/>
+      </w:pPr>
+      <w:r>
+        <w:rPr/>
+        <w:t>{{NotReplacable , }} – this should not be replaced</w:t>
       </w:r>
     </w:p>
     <w:sectPr>
@@ -683,6 +693,98 @@
   <w:abstractNum w:abstractNumId="4">
     <w:lvl w:ilvl="0">
       <w:start w:val="1"/>
+      <w:numFmt w:val="none"/>
+      <w:suff w:val="nothing"/>
+      <w:lvlText w:val=""/>
+      <w:lvlJc w:val="left"/>
+      <w:pPr>
+        <w:ind w:left="0" w:hanging="0"/>
+      </w:pPr>
+    </w:lvl>
+    <w:lvl w:ilvl="1">
+      <w:start w:val="1"/>
+      <w:numFmt w:val="none"/>
+      <w:suff w:val="nothing"/>
+      <w:lvlText w:val=""/>
+      <w:lvlJc w:val="left"/>
+      <w:pPr>
+        <w:ind w:left="0" w:hanging="0"/>
+      </w:pPr>
+    </w:lvl>
+    <w:lvl w:ilvl="2">
+      <w:start w:val="1"/>
+      <w:numFmt w:val="none"/>
+      <w:suff w:val="nothing"/>
+      <w:lvlText w:val=""/>
+      <w:lvlJc w:val="left"/>
+      <w:pPr>
+        <w:ind w:left="0" w:hanging="0"/>
+      </w:pPr>
+    </w:lvl>
+    <w:lvl w:ilvl="3">
+      <w:start w:val="1"/>
+      <w:numFmt w:val="none"/>
+      <w:suff w:val="nothing"/>
+      <w:lvlText w:val=""/>
+      <w:lvlJc w:val="left"/>
+      <w:pPr>
+        <w:ind w:left="0" w:hanging="0"/>
+      </w:pPr>
+    </w:lvl>
+    <w:lvl w:ilvl="4">
+      <w:start w:val="1"/>
+      <w:numFmt w:val="none"/>
+      <w:suff w:val="nothing"/>
+      <w:lvlText w:val=""/>
+      <w:lvlJc w:val="left"/>
+      <w:pPr>
+        <w:ind w:left="0" w:hanging="0"/>
+      </w:pPr>
+    </w:lvl>
+    <w:lvl w:ilvl="5">
+      <w:start w:val="1"/>
+      <w:numFmt w:val="none"/>
+      <w:suff w:val="nothing"/>
+      <w:lvlText w:val=""/>
+      <w:lvlJc w:val="left"/>
+      <w:pPr>
+        <w:ind w:left="0" w:hanging="0"/>
+      </w:pPr>
+    </w:lvl>
+    <w:lvl w:ilvl="6">
+      <w:start w:val="1"/>
+      <w:numFmt w:val="none"/>
+      <w:suff w:val="nothing"/>
+      <w:lvlText w:val=""/>
+      <w:lvlJc w:val="left"/>
+      <w:pPr>
+        <w:ind w:left="0" w:hanging="0"/>
+      </w:pPr>
+    </w:lvl>
+    <w:lvl w:ilvl="7">
+      <w:start w:val="1"/>
+      <w:numFmt w:val="none"/>
+      <w:suff w:val="nothing"/>
+      <w:lvlText w:val=""/>
+      <w:lvlJc w:val="left"/>
+      <w:pPr>
+        <w:ind w:left="0" w:hanging="0"/>
+      </w:pPr>
+    </w:lvl>
+    <w:lvl w:ilvl="8">
+      <w:start w:val="1"/>
+      <w:numFmt w:val="none"/>
+      <w:suff w:val="nothing"/>
+      <w:lvlText w:val=""/>
+      <w:lvlJc w:val="left"/>
+      <w:pPr>
+        <w:ind w:left="0" w:hanging="0"/>
+      </w:pPr>
+    </w:lvl>
+  </w:abstractNum>
+  <w:abstractNum w:abstractNumId="5">
+    <w:lvl w:ilvl="0">
+      <w:start w:val="1"/>
       <w:numFmt w:val="bullet"/>
       <w:lvlText w:val=""/>
       <w:lvlJc w:val="left"/>
@@ -827,7 +929,7 @@
       </w:rPr>
     </w:lvl>
   </w:abstractNum>
-  <w:abstractNum w:abstractNumId="5">
+  <w:abstractNum w:abstractNumId="6">
     <w:lvl w:ilvl="0">
       <w:start w:val="1"/>
       <w:numFmt w:val="decimal"/>
@@ -937,7 +1039,7 @@
       </w:pPr>
     </w:lvl>
   </w:abstractNum>
-  <w:abstractNum w:abstractNumId="6">
+  <w:abstractNum w:abstractNumId="7">
     <w:lvl w:ilvl="0">
       <w:start w:val="1"/>
       <w:numFmt w:val="decimal"/>
@@ -1047,7 +1149,7 @@
       </w:pPr>
     </w:lvl>
   </w:abstractNum>
-  <w:abstractNum w:abstractNumId="7">
+  <w:abstractNum w:abstractNumId="8">
     <w:lvl w:ilvl="0">
       <w:start w:val="1"/>
       <w:numFmt w:val="bullet"/>
@@ -1214,6 +1316,9 @@
   <w:num w:numId="7">
     <w:abstractNumId w:val="7"/>
   </w:num>
+  <w:num w:numId="8">
+    <w:abstractNumId w:val="8"/>
+  </w:num>
 </w:numbering>
 </file>
 
@@ -1240,7 +1345,7 @@
     <w:pPr>
       <w:widowControl/>
       <w:kinsoku w:val="true"/>
-      <w:overflowPunct w:val="false"/>
+      <w:overflowPunct w:val="true"/>
       <w:autoSpaceDE w:val="true"/>
       <w:bidi w:val="0"/>
       <w:jc w:val="left"/>
@@ -1257,7 +1362,6 @@
   <w:style w:type="paragraph" w:styleId="Heading1">
     <w:name w:val="Heading 1"/>
     <w:basedOn w:val="Heading"/>
-    <w:next w:val="TextBody"/>
     <w:qFormat/>
     <w:pPr>
       <w:numPr>
@@ -4243,6 +4347,133 @@
       <w:rFonts w:cs="OpenSymbol"/>
     </w:rPr>
   </w:style>
+  <w:style w:type="character" w:styleId="ListLabel415">
+    <w:name w:val="ListLabel 415"/>
+    <w:qFormat/>
+    <w:rPr>
+      <w:rFonts w:cs="OpenSymbol"/>
+      <w:b/>
+    </w:rPr>
+  </w:style>
+  <w:style w:type="character" w:styleId="ListLabel416">
+    <w:name w:val="ListLabel 416"/>
+    <w:qFormat/>
+    <w:rPr>
+      <w:rFonts w:cs="OpenSymbol"/>
+    </w:rPr>
+  </w:style>
+  <w:style w:type="character" w:styleId="ListLabel417">
+    <w:name w:val="ListLabel 417"/>
+    <w:qFormat/>
+    <w:rPr>
+      <w:rFonts w:cs="OpenSymbol"/>
+    </w:rPr>
+  </w:style>
+  <w:style w:type="character" w:styleId="ListLabel418">
+    <w:name w:val="ListLabel 418"/>
+    <w:qFormat/>
+    <w:rPr>
+      <w:rFonts w:cs="OpenSymbol"/>
+    </w:rPr>
+  </w:style>
+  <w:style w:type="character" w:styleId="ListLabel419">
+    <w:name w:val="ListLabel 419"/>
+    <w:qFormat/>
+    <w:rPr>
+      <w:rFonts w:cs="OpenSymbol"/>
+    </w:rPr>
+  </w:style>
+  <w:style w:type="character" w:styleId="ListLabel420">
+    <w:name w:val="ListLabel 420"/>
+    <w:qFormat/>
+    <w:rPr>
+      <w:rFonts w:cs="OpenSymbol"/>
+    </w:rPr>
+  </w:style>
+  <w:style w:type="character" w:styleId="ListLabel421">
+    <w:name w:val="ListLabel 421"/>
+    <w:qFormat/>
+    <w:rPr>
+      <w:rFonts w:cs="OpenSymbol"/>
+    </w:rPr>
+  </w:style>
+  <w:style w:type="character" w:styleId="ListLabel422">
+    <w:name w:val="ListLabel 422"/>
+    <w:qFormat/>
+    <w:rPr>
+      <w:rFonts w:cs="OpenSymbol"/>
+    </w:rPr>
+  </w:style>
+  <w:style w:type="character" w:styleId="ListLabel423">
+    <w:name w:val="ListLabel 423"/>
+    <w:qFormat/>
+    <w:rPr>
+      <w:rFonts w:cs="OpenSymbol"/>
+    </w:rPr>
+  </w:style>
+  <w:style w:type="character" w:styleId="ListLabel424">
+    <w:name w:val="ListLabel 424"/>
+    <w:qFormat/>
+    <w:rPr>
+      <w:rFonts w:cs="OpenSymbol"/>
+    </w:rPr>
+  </w:style>
+  <w:style w:type="character" w:styleId="ListLabel425">
+    <w:name w:val="ListLabel 425"/>
+    <w:qFormat/>
+    <w:rPr>
+      <w:rFonts w:cs="OpenSymbol"/>
+    </w:rPr>
+  </w:style>
+  <w:style w:type="character" w:styleId="ListLabel426">
+    <w:name w:val="ListLabel 426"/>
+    <w:qFormat/>
+    <w:rPr>
+      <w:rFonts w:cs="OpenSymbol"/>
+    </w:rPr>
+  </w:style>
+  <w:style w:type="character" w:styleId="ListLabel427">
+    <w:name w:val="ListLabel 427"/>
+    <w:qFormat/>
+    <w:rPr>
+      <w:rFonts w:cs="OpenSymbol"/>
+    </w:rPr>
+  </w:style>
+  <w:style w:type="character" w:styleId="ListLabel428">
+    <w:name w:val="ListLabel 428"/>
+    <w:qFormat/>
+    <w:rPr>
+      <w:rFonts w:cs="OpenSymbol"/>
+    </w:rPr>
+  </w:style>
+  <w:style w:type="character" w:styleId="ListLabel429">
+    <w:name w:val="ListLabel 429"/>
+    <w:qFormat/>
+    <w:rPr>
+      <w:rFonts w:cs="OpenSymbol"/>
+    </w:rPr>
+  </w:style>
+  <w:style w:type="character" w:styleId="ListLabel430">
+    <w:name w:val="ListLabel 430"/>
+    <w:qFormat/>
+    <w:rPr>
+      <w:rFonts w:cs="OpenSymbol"/>
+    </w:rPr>
+  </w:style>
+  <w:style w:type="character" w:styleId="ListLabel431">
+    <w:name w:val="ListLabel 431"/>
+    <w:qFormat/>
+    <w:rPr>
+      <w:rFonts w:cs="OpenSymbol"/>
+    </w:rPr>
+  </w:style>
+  <w:style w:type="character" w:styleId="ListLabel432">
+    <w:name w:val="ListLabel 432"/>
+    <w:qFormat/>
+    <w:rPr>
+      <w:rFonts w:cs="OpenSymbol"/>
+    </w:rPr>
+  </w:style>
   <w:style w:type="paragraph" w:styleId="Heading">
     <w:name w:val="Heading"/>
     <w:basedOn w:val="Normal"/>

</xml_diff>